<commit_message>
update title and description
Possible Title: Use of Building Recognition using AI at Large-Scale (BRAILS) To Understand Potential Earthquake Damage and Social Vulnerability in Relation to Community Assets
</commit_message>
<xml_diff>
--- a/docs/Group 1_ NHERI GSC Research Challenge.docx
+++ b/docs/Group 1_ NHERI GSC Research Challenge.docx
@@ -12,16 +12,8 @@
         <w:rPr>
           <w:b/>
         </w:rPr>
-        <w:t xml:space="preserve">Group 1: Use of new techniques (incl. simulation, machine learning, AI, and others) to model the behavior of civil infrastructure and risk to communities due to loading from natural </w:t>
-      </w:r>
-      <w:proofErr w:type="gramStart"/>
-      <w:r>
-        <w:rPr>
-          <w:b/>
-        </w:rPr>
-        <w:t>hazards</w:t>
-      </w:r>
-      <w:proofErr w:type="gramEnd"/>
+        <w:t>Group 1: Use of new techniques (incl. simulation, machine learning, AI, and others) to model the behavior of civil infrastructure and risk to communities due to loading from natural hazards</w:t>
+      </w:r>
     </w:p>
     <w:p>
       <w:pPr>
@@ -678,7 +670,13 @@
         <w:t>Possible Title</w:t>
       </w:r>
       <w:r>
-        <w:t>: Use of BRAILS To Understand Potential Earthquake Damage and Social Vulnerability in Relation to Community Assets</w:t>
+        <w:t xml:space="preserve">: Use of </w:t>
+      </w:r>
+      <w:r>
+        <w:t xml:space="preserve">Building Recognition using AI at Large-Scale (BRAILS) </w:t>
+      </w:r>
+      <w:r>
+        <w:t>To Understand Potential Earthquake Damage and Social Vulnerability in Relation to Community Assets</w:t>
       </w:r>
     </w:p>
     <w:p>
@@ -690,7 +688,13 @@
         <w:t>Description</w:t>
       </w:r>
       <w:r>
-        <w:t xml:space="preserve">: Building Recognition using AI at Large-Scale (BRAILS) is AI modeling program that can, using satellite imagery and </w:t>
+        <w:t xml:space="preserve">: Our assigned topic is the use of new techniques (incl. simulation, machine learning, AI, and others) to model the behavior of civil infrastructure and risk to communities due to loading from natural hazards. We want to understand the use of AI to better understand infrastructure damage and how surrounding communities may have to adapt should an earthquake occur. </w:t>
+      </w:r>
+      <w:r>
+        <w:t xml:space="preserve">Building </w:t>
+      </w:r>
+      <w:r>
+        <w:t xml:space="preserve">Recognition using AI at Large-Scale (BRAILS) is AI modeling program that can, using satellite imagery and </w:t>
       </w:r>
       <w:proofErr w:type="gramStart"/>
       <w:r>
@@ -698,7 +702,13 @@
       </w:r>
       <w:proofErr w:type="gramEnd"/>
       <w:r>
-        <w:t xml:space="preserve"> view, exact potential building damages from earthquakes. Researchers plan to use BRAILS to understand potential earthquake damage in a specified area (location to be determined). The results of the analysis will be overlaid with demographic characteristics (race, income, home tenure type, and other details as appropriate) to assess where potential building damages may impact socially vulnerable populations. The researchers will then overlay the locations of community assets (</w:t>
+        <w:t xml:space="preserve"> view, exact potential building damages from earthquakes. Our research question is: How can BRAILS be used to understand potential earthquake damage and social vulnerability in relation to community assets?</w:t>
+      </w:r>
+    </w:p>
+    <w:p>
+      <w:r>
+        <w:lastRenderedPageBreak/>
+        <w:t>Researchers plan to use BRAILS to understand potential earthquake damage in a specified area (location to be determined). The results of the analysis will be overlaid with demographic characteristics (race, income, home tenure type, and other details as appropriate, obtained via HAZUS) to assess where potential building damages may impact socially vulnerable populations. The researchers will then overlay the locations of community assets (</w:t>
       </w:r>
       <w:proofErr w:type="gramStart"/>
       <w:r>
@@ -706,12 +716,33 @@
       </w:r>
       <w:proofErr w:type="gramEnd"/>
       <w:r>
-        <w:t xml:space="preserve"> schools, houses of worship, community centers, etc.) as indicated via Google data and perform geospatial analysis to determine which assets may be resilient to earthquake shaking and near socially vulnerable </w:t>
-      </w:r>
-      <w:r>
-        <w:lastRenderedPageBreak/>
-        <w:t>areas. Community assets meeting both criteria may be considered strategic facilities for collaboration with emergency management officials and serve important response and support roles in the event of an earthquake in the surrounding community.</w:t>
-      </w:r>
+        <w:t xml:space="preserve"> schools, houses of worship, community centers, etc.) as indicated via Google data and perform geospatial analysis to determine which assets may be resilient to earthquake shaking and also be near socially vulnerable areas. Community assets meeting both criteria may be considered strategic facilities for collaboration with emergency management officials and serve important response and support roles in the event of an earthquake in the surrounding community.</w:t>
+      </w:r>
+    </w:p>
+    <w:p>
+      <w:r>
+        <w:t xml:space="preserve">There are no special considerations for our project </w:t>
+      </w:r>
+      <w:proofErr w:type="gramStart"/>
+      <w:r>
+        <w:t>at this time</w:t>
+      </w:r>
+      <w:proofErr w:type="gramEnd"/>
+      <w:r>
+        <w:t>.</w:t>
+      </w:r>
+    </w:p>
+    <w:p>
+      <w:r>
+        <w:t>Our project incorporates the perspectives of an engineer, computational data scientist, and social scientist. The study has the potential to contribute to several intellectual fields and has broader impacts for practitioner communities.</w:t>
+      </w:r>
+    </w:p>
+    <w:p>
+      <w:pPr>
+        <w:rPr>
+          <w:color w:val="500050"/>
+        </w:rPr>
+      </w:pPr>
     </w:p>
     <w:p/>
     <w:p>
@@ -1529,15 +1560,6 @@
   </w:num>
   <w:num w:numId="5" w16cid:durableId="1158184793">
     <w:abstractNumId w:val="0"/>
-    <w:lvlOverride w:ilvl="0"/>
-    <w:lvlOverride w:ilvl="1"/>
-    <w:lvlOverride w:ilvl="2"/>
-    <w:lvlOverride w:ilvl="3"/>
-    <w:lvlOverride w:ilvl="4"/>
-    <w:lvlOverride w:ilvl="5"/>
-    <w:lvlOverride w:ilvl="6"/>
-    <w:lvlOverride w:ilvl="7"/>
-    <w:lvlOverride w:ilvl="8"/>
   </w:num>
 </w:numbering>
 </file>

</xml_diff>

<commit_message>
Update Group 1_ NHERI GSC Research Challenge.docx
</commit_message>
<xml_diff>
--- a/docs/Group 1_ NHERI GSC Research Challenge.docx
+++ b/docs/Group 1_ NHERI GSC Research Challenge.docx
@@ -542,17 +542,8 @@
           <w:rFonts w:ascii="Arial" w:hAnsi="Arial" w:cs="Arial"/>
           <w:color w:val="000000"/>
         </w:rPr>
-        <w:t xml:space="preserve">Set up </w:t>
-      </w:r>
-      <w:proofErr w:type="spellStart"/>
-      <w:r>
-        <w:rPr>
-          <w:rFonts w:ascii="Arial" w:hAnsi="Arial" w:cs="Arial"/>
-          <w:color w:val="000000"/>
-        </w:rPr>
-        <w:t>Whatsapp</w:t>
-      </w:r>
-      <w:proofErr w:type="spellEnd"/>
+        <w:t>Set up Whatsapp</w:t>
+      </w:r>
     </w:p>
     <w:p>
       <w:pPr>
@@ -595,23 +586,7 @@
           <w:rFonts w:ascii="Arial" w:hAnsi="Arial" w:cs="Arial"/>
           <w:color w:val="000000"/>
         </w:rPr>
-        <w:t xml:space="preserve">Choose a project idea and create a project title (collaborate in </w:t>
-      </w:r>
-      <w:proofErr w:type="spellStart"/>
-      <w:r>
-        <w:rPr>
-          <w:rFonts w:ascii="Arial" w:hAnsi="Arial" w:cs="Arial"/>
-          <w:color w:val="000000"/>
-        </w:rPr>
-        <w:t>Whatsapp</w:t>
-      </w:r>
-      <w:proofErr w:type="spellEnd"/>
-      <w:r>
-        <w:rPr>
-          <w:rFonts w:ascii="Arial" w:hAnsi="Arial" w:cs="Arial"/>
-          <w:color w:val="000000"/>
-        </w:rPr>
-        <w:t>)</w:t>
+        <w:t>Choose a project idea and create a project title (collaborate in Whatsapp)</w:t>
       </w:r>
     </w:p>
     <w:p>
@@ -757,22 +732,13 @@
           <w:color w:val="000000"/>
         </w:rPr>
       </w:pPr>
-      <w:proofErr w:type="spellStart"/>
       <w:r>
         <w:rPr>
           <w:rFonts w:ascii="Arial" w:hAnsi="Arial" w:cs="Arial"/>
           <w:color w:val="000000"/>
         </w:rPr>
         <w:lastRenderedPageBreak/>
-        <w:t>SoVI</w:t>
-      </w:r>
-      <w:proofErr w:type="spellEnd"/>
-      <w:r>
-        <w:rPr>
-          <w:rFonts w:ascii="Arial" w:hAnsi="Arial" w:cs="Arial"/>
-          <w:color w:val="000000"/>
-        </w:rPr>
-        <w:t xml:space="preserve"> Index to what we do? Social aspect to losses and casualties. Look at how different communities may be helped differently based on social </w:t>
+        <w:t>SoVI Index to what we do? Social aspect to losses and casualties. Look at how different communities may be helped differently based on social </w:t>
       </w:r>
     </w:p>
     <w:p>
@@ -991,128 +957,80 @@
           <w:sz w:val="20"/>
           <w:szCs w:val="20"/>
         </w:rPr>
-        <w:t xml:space="preserve">Assess Potential Earthquake </w:t>
-      </w:r>
-      <w:proofErr w:type="spellStart"/>
+        <w:t>Assess Potential Earthquake Damage,Loss and Compare with Social Vulnerability Indicators</w:t>
+      </w:r>
+    </w:p>
+    <w:p/>
+    <w:p>
+      <w:pPr>
+        <w:pStyle w:val="NormalWeb"/>
+        <w:spacing w:before="0" w:beforeAutospacing="0" w:after="0" w:afterAutospacing="0"/>
+      </w:pPr>
+      <w:r>
+        <w:rPr>
+          <w:rFonts w:ascii="Arial" w:hAnsi="Arial" w:cs="Arial"/>
+          <w:color w:val="000000"/>
+          <w:sz w:val="20"/>
+          <w:szCs w:val="20"/>
+        </w:rPr>
+        <w:t xml:space="preserve">Our assigned topic is the use of new techniques (incl. simulation, machine learning, AI, and others) to model the behavior of civil infrastructure and risk to communities due to loading from natural hazards. We want to understand the use of AI and simulation tools to better understand infrastructure damage and how surrounding communities may have to adapt should an earthquake occur. Recognition using AI at Large-Scale (BRAILS) is AI modeling program that can, using satellite imagery and Google street view, exact potential building damages from earthquakes. Our research question is: How can BRAILS in conjunction with EQ modeling tools be used to understand potential earthquake damage and social </w:t>
+      </w:r>
+      <w:r>
+        <w:rPr>
+          <w:rFonts w:ascii="Arial" w:hAnsi="Arial" w:cs="Arial"/>
+          <w:color w:val="000000"/>
+          <w:sz w:val="20"/>
+          <w:szCs w:val="20"/>
+        </w:rPr>
+        <w:lastRenderedPageBreak/>
+        <w:t>vulnerability in relation to community assets? Researchers plan to use BRAILS to develop regional inventory and use R2D or Hazus EQ model to understand potential earthquake damage in a specified area (location to be determined for example earthquake impacted regions in Turkey &amp; Syria). The results of the analysis will be overlaid with demographic characteristics (race, income, home tenure type, and other details as appropriate, obtained via Hazus) to assess where potential building damages may impact socially vulnerable populations. The researchers will then overlay the locations of community assets (i.e. schools, houses of worship, community centers, etc.) as indicated via Google data and perform geospatial analysis to determine which assets may be resilient to earthquake shaking and also be near socially vulnerable areas. Community assets meeting both criteria may be considered strategic facilities for collaboration with emergency management officials and serve important response and support roles in the event of an earthquake in the surrounding community. There are no special considerations for our project at this time. Our project incorporates the perspectives of an engineer, computational data scientist, and social scientist. The study has the potential to contribute to several intellectual fields and has broader impacts for practitioner communities.</w:t>
+      </w:r>
+    </w:p>
+    <w:p/>
+    <w:p>
+      <w:pPr>
+        <w:pStyle w:val="NormalWeb"/>
+        <w:spacing w:before="0" w:beforeAutospacing="0" w:after="0" w:afterAutospacing="0"/>
+      </w:pPr>
       <w:r>
         <w:rPr>
           <w:rFonts w:ascii="Arial" w:hAnsi="Arial" w:cs="Arial"/>
           <w:b/>
           <w:bCs/>
+          <w:color w:val="434343"/>
+        </w:rPr>
+        <w:t xml:space="preserve">Tools: </w:t>
+      </w:r>
+      <w:r>
+        <w:rPr>
+          <w:rFonts w:ascii="Arial" w:hAnsi="Arial" w:cs="Arial"/>
+          <w:b/>
+          <w:bCs/>
           <w:color w:val="000000"/>
           <w:sz w:val="20"/>
           <w:szCs w:val="20"/>
         </w:rPr>
-        <w:t>Damage,Loss</w:t>
-      </w:r>
-      <w:proofErr w:type="spellEnd"/>
+        <w:t>Use of NHERI Simcenter tools BRAILS &amp; R2D or Hazus (FEMA’s natural hazard risk assessment methodology) </w:t>
+      </w:r>
+    </w:p>
+    <w:p>
+      <w:pPr>
+        <w:spacing w:after="240"/>
+      </w:pPr>
+      <w:r>
+        <w:br/>
+      </w:r>
+    </w:p>
+    <w:p>
+      <w:pPr>
+        <w:pStyle w:val="NormalWeb"/>
+        <w:spacing w:before="0" w:beforeAutospacing="0" w:after="0" w:afterAutospacing="0"/>
+      </w:pPr>
       <w:r>
         <w:rPr>
           <w:rFonts w:ascii="Arial" w:hAnsi="Arial" w:cs="Arial"/>
           <w:b/>
           <w:bCs/>
-          <w:color w:val="000000"/>
-          <w:sz w:val="20"/>
-          <w:szCs w:val="20"/>
-        </w:rPr>
-        <w:t xml:space="preserve"> and Compare with Social Vulnerability Indicators</w:t>
-      </w:r>
-    </w:p>
-    <w:p/>
-    <w:p>
-      <w:pPr>
-        <w:pStyle w:val="NormalWeb"/>
-        <w:spacing w:before="0" w:beforeAutospacing="0" w:after="0" w:afterAutospacing="0"/>
-      </w:pPr>
-      <w:r>
-        <w:rPr>
-          <w:rFonts w:ascii="Arial" w:hAnsi="Arial" w:cs="Arial"/>
-          <w:color w:val="000000"/>
-          <w:sz w:val="20"/>
-          <w:szCs w:val="20"/>
-        </w:rPr>
-        <w:t xml:space="preserve">Our assigned topic is the use of new techniques (incl. simulation, machine learning, AI, and others) to model the behavior of civil infrastructure and risk to communities due to loading from natural hazards. We want to understand the use of AI and simulation tools to better understand infrastructure damage and how surrounding communities may have to adapt should an earthquake occur. Recognition using AI at Large-Scale (BRAILS) is AI modeling program that can, using satellite imagery and Google street view, exact potential building damages from earthquakes. Our research question is: How can BRAILS in conjunction with EQ modeling tools be used to understand potential earthquake damage and social </w:t>
-      </w:r>
-      <w:r>
-        <w:rPr>
-          <w:rFonts w:ascii="Arial" w:hAnsi="Arial" w:cs="Arial"/>
-          <w:color w:val="000000"/>
-          <w:sz w:val="20"/>
-          <w:szCs w:val="20"/>
-        </w:rPr>
-        <w:lastRenderedPageBreak/>
-        <w:t>vulnerability in relation to community assets? Researchers plan to use BRAILS to develop regional inventory and use R2D or Hazus EQ model to understand potential earthquake damage in a specified area (location to be determined for example earthquake impacted regions in Turkey &amp; Syria). The results of the analysis will be overlaid with demographic characteristics (race, income, home tenure type, and other details as appropriate, obtained via Hazus) to assess where potential building damages may impact socially vulnerable populations. The researchers will then overlay the locations of community assets (i.e. schools, houses of worship, community centers, etc.) as indicated via Google data and perform geospatial analysis to determine which assets may be resilient to earthquake shaking and also be near socially vulnerable areas. Community assets meeting both criteria may be considered strategic facilities for collaboration with emergency management officials and serve important response and support roles in the event of an earthquake in the surrounding community. There are no special considerations for our project at this time. Our project incorporates the perspectives of an engineer, computational data scientist, and social scientist. The study has the potential to contribute to several intellectual fields and has broader impacts for practitioner communities.</w:t>
-      </w:r>
-    </w:p>
-    <w:p/>
-    <w:p>
-      <w:pPr>
-        <w:pStyle w:val="NormalWeb"/>
-        <w:spacing w:before="0" w:beforeAutospacing="0" w:after="0" w:afterAutospacing="0"/>
-      </w:pPr>
-      <w:r>
-        <w:rPr>
-          <w:rFonts w:ascii="Arial" w:hAnsi="Arial" w:cs="Arial"/>
-          <w:b/>
-          <w:bCs/>
-          <w:color w:val="434343"/>
-        </w:rPr>
-        <w:t xml:space="preserve">Tools: </w:t>
-      </w:r>
-      <w:r>
-        <w:rPr>
-          <w:rFonts w:ascii="Arial" w:hAnsi="Arial" w:cs="Arial"/>
-          <w:b/>
-          <w:bCs/>
-          <w:color w:val="000000"/>
-          <w:sz w:val="20"/>
-          <w:szCs w:val="20"/>
-        </w:rPr>
-        <w:t xml:space="preserve">Use of NHERI </w:t>
-      </w:r>
-      <w:proofErr w:type="spellStart"/>
-      <w:r>
-        <w:rPr>
-          <w:rFonts w:ascii="Arial" w:hAnsi="Arial" w:cs="Arial"/>
-          <w:b/>
-          <w:bCs/>
-          <w:color w:val="000000"/>
-          <w:sz w:val="20"/>
-          <w:szCs w:val="20"/>
-        </w:rPr>
-        <w:t>Simcenter</w:t>
-      </w:r>
-      <w:proofErr w:type="spellEnd"/>
-      <w:r>
-        <w:rPr>
-          <w:rFonts w:ascii="Arial" w:hAnsi="Arial" w:cs="Arial"/>
-          <w:b/>
-          <w:bCs/>
-          <w:color w:val="000000"/>
-          <w:sz w:val="20"/>
-          <w:szCs w:val="20"/>
-        </w:rPr>
-        <w:t xml:space="preserve"> tools BRAILS &amp; R2D or Hazus (FEMA’s natural hazard risk assessment methodology) </w:t>
-      </w:r>
-    </w:p>
-    <w:p>
-      <w:pPr>
-        <w:spacing w:after="240"/>
-      </w:pPr>
-      <w:r>
-        <w:br/>
-      </w:r>
-    </w:p>
-    <w:p>
-      <w:pPr>
-        <w:pStyle w:val="NormalWeb"/>
-        <w:spacing w:before="0" w:beforeAutospacing="0" w:after="0" w:afterAutospacing="0"/>
-      </w:pPr>
-      <w:r>
-        <w:rPr>
-          <w:rFonts w:ascii="Arial" w:hAnsi="Arial" w:cs="Arial"/>
-          <w:b/>
-          <w:bCs/>
           <w:color w:val="434343"/>
         </w:rPr>
         <w:t>Outline</w:t>
@@ -1204,23 +1122,7 @@
           <w:rFonts w:ascii="Arial" w:hAnsi="Arial" w:cs="Arial"/>
           <w:color w:val="434343"/>
         </w:rPr>
-        <w:t xml:space="preserve">Use the USGS </w:t>
-      </w:r>
-      <w:proofErr w:type="spellStart"/>
-      <w:r>
-        <w:rPr>
-          <w:rFonts w:ascii="Arial" w:hAnsi="Arial" w:cs="Arial"/>
-          <w:color w:val="434343"/>
-        </w:rPr>
-        <w:t>Shakemap</w:t>
-      </w:r>
-      <w:proofErr w:type="spellEnd"/>
-      <w:r>
-        <w:rPr>
-          <w:rFonts w:ascii="Arial" w:hAnsi="Arial" w:cs="Arial"/>
-          <w:color w:val="434343"/>
-        </w:rPr>
-        <w:t xml:space="preserve"> to calculate and play with possibilities in that scenario and come up with results</w:t>
+        <w:t>Use the USGS Shakemap to calculate and play with possibilities in that scenario and come up with results</w:t>
       </w:r>
     </w:p>
     <w:p>
@@ -1468,39 +1370,7 @@
           <w:rFonts w:ascii="Arial" w:hAnsi="Arial" w:cs="Arial"/>
           <w:color w:val="434343"/>
         </w:rPr>
-        <w:t>Make sure the Hazus EQ and/or R2D Fragility curve subset would be appropriate for the location of interest (</w:t>
-      </w:r>
-      <w:proofErr w:type="spellStart"/>
-      <w:r>
-        <w:rPr>
-          <w:rFonts w:ascii="Arial" w:hAnsi="Arial" w:cs="Arial"/>
-          <w:color w:val="434343"/>
-        </w:rPr>
-        <w:t>Hatay</w:t>
-      </w:r>
-      <w:proofErr w:type="spellEnd"/>
-      <w:r>
-        <w:rPr>
-          <w:rFonts w:ascii="Arial" w:hAnsi="Arial" w:cs="Arial"/>
-          <w:color w:val="434343"/>
-        </w:rPr>
-        <w:t xml:space="preserve">, </w:t>
-      </w:r>
-      <w:proofErr w:type="spellStart"/>
-      <w:r>
-        <w:rPr>
-          <w:rFonts w:ascii="Arial" w:hAnsi="Arial" w:cs="Arial"/>
-          <w:color w:val="434343"/>
-        </w:rPr>
-        <w:t>Kahramanmaras</w:t>
-      </w:r>
-      <w:proofErr w:type="spellEnd"/>
-      <w:r>
-        <w:rPr>
-          <w:rFonts w:ascii="Arial" w:hAnsi="Arial" w:cs="Arial"/>
-          <w:color w:val="434343"/>
-        </w:rPr>
-        <w:t>, and Gaziantep, Turkey)</w:t>
+        <w:t>Make sure the Hazus EQ and/or R2D Fragility curve subset would be appropriate for the location of interest (Hatay, Kahramanmaras, and Gaziantep, Turkey)</w:t>
       </w:r>
     </w:p>
     <w:p>
@@ -2142,9 +2012,17 @@
           <w:szCs w:val="19"/>
           <w:shd w:val="clear" w:color="auto" w:fill="E7EAEF"/>
         </w:rPr>
-        <w:t xml:space="preserve">While running </w:t>
-      </w:r>
-      <w:proofErr w:type="spellStart"/>
+        <w:t>While running InventoryGenerator.generate(attributes='all')</w:t>
+      </w:r>
+      <w:r>
+        <w:rPr>
+          <w:rFonts w:ascii="Verdana" w:hAnsi="Verdana"/>
+          <w:color w:val="000000"/>
+          <w:sz w:val="19"/>
+          <w:szCs w:val="19"/>
+        </w:rPr>
+        <w:br/>
+      </w:r>
       <w:r>
         <w:rPr>
           <w:rFonts w:ascii="Verdana" w:hAnsi="Verdana"/>
@@ -2153,9 +2031,26 @@
           <w:szCs w:val="19"/>
           <w:shd w:val="clear" w:color="auto" w:fill="E7EAEF"/>
         </w:rPr>
-        <w:t>InventoryGenerator.generate</w:t>
-      </w:r>
-      <w:proofErr w:type="spellEnd"/>
+        <w:t>with location='Gaziantep, TR'</w:t>
+      </w:r>
+      <w:r>
+        <w:rPr>
+          <w:rFonts w:ascii="Verdana" w:hAnsi="Verdana"/>
+          <w:color w:val="000000"/>
+          <w:sz w:val="19"/>
+          <w:szCs w:val="19"/>
+        </w:rPr>
+        <w:br/>
+      </w:r>
+      <w:r>
+        <w:rPr>
+          <w:rFonts w:ascii="Verdana" w:hAnsi="Verdana"/>
+          <w:color w:val="000000"/>
+          <w:sz w:val="19"/>
+          <w:szCs w:val="19"/>
+        </w:rPr>
+        <w:br/>
+      </w:r>
       <w:r>
         <w:rPr>
           <w:rFonts w:ascii="Verdana" w:hAnsi="Verdana"/>
@@ -2164,7 +2059,7 @@
           <w:szCs w:val="19"/>
           <w:shd w:val="clear" w:color="auto" w:fill="E7EAEF"/>
         </w:rPr>
-        <w:t>(attributes='all')</w:t>
+        <w:t>I get a FacadeParser.py:145, at minLineIdx = int(np.argmin(xp)/2), where apparently xp is an empty sequence, with the following complete error trace:&lt;snip&gt;</w:t>
       </w:r>
       <w:r>
         <w:rPr>
@@ -2183,214 +2078,19 @@
           <w:szCs w:val="19"/>
           <w:shd w:val="clear" w:color="auto" w:fill="E7EAEF"/>
         </w:rPr>
-        <w:t>with location='Gaziantep, TR'</w:t>
-      </w:r>
-      <w:r>
-        <w:rPr>
-          <w:rFonts w:ascii="Verdana" w:hAnsi="Verdana"/>
-          <w:color w:val="000000"/>
-          <w:sz w:val="19"/>
-          <w:szCs w:val="19"/>
-        </w:rPr>
-        <w:br/>
-      </w:r>
-      <w:r>
-        <w:rPr>
-          <w:rFonts w:ascii="Verdana" w:hAnsi="Verdana"/>
-          <w:color w:val="000000"/>
-          <w:sz w:val="19"/>
-          <w:szCs w:val="19"/>
-        </w:rPr>
-        <w:br/>
-      </w:r>
-      <w:r>
-        <w:rPr>
-          <w:rFonts w:ascii="Verdana" w:hAnsi="Verdana"/>
-          <w:color w:val="000000"/>
-          <w:sz w:val="19"/>
-          <w:szCs w:val="19"/>
-          <w:shd w:val="clear" w:color="auto" w:fill="E7EAEF"/>
-        </w:rPr>
-        <w:t xml:space="preserve">I get a FacadeParser.py:145, at </w:t>
-      </w:r>
-      <w:proofErr w:type="spellStart"/>
-      <w:r>
-        <w:rPr>
-          <w:rFonts w:ascii="Verdana" w:hAnsi="Verdana"/>
-          <w:color w:val="000000"/>
-          <w:sz w:val="19"/>
-          <w:szCs w:val="19"/>
-          <w:shd w:val="clear" w:color="auto" w:fill="E7EAEF"/>
-        </w:rPr>
-        <w:t>minLineIdx</w:t>
-      </w:r>
-      <w:proofErr w:type="spellEnd"/>
-      <w:r>
-        <w:rPr>
-          <w:rFonts w:ascii="Verdana" w:hAnsi="Verdana"/>
-          <w:color w:val="000000"/>
-          <w:sz w:val="19"/>
-          <w:szCs w:val="19"/>
-          <w:shd w:val="clear" w:color="auto" w:fill="E7EAEF"/>
-        </w:rPr>
-        <w:t xml:space="preserve"> = int(</w:t>
-      </w:r>
-      <w:proofErr w:type="spellStart"/>
-      <w:r>
-        <w:rPr>
-          <w:rFonts w:ascii="Verdana" w:hAnsi="Verdana"/>
-          <w:color w:val="000000"/>
-          <w:sz w:val="19"/>
-          <w:szCs w:val="19"/>
-          <w:shd w:val="clear" w:color="auto" w:fill="E7EAEF"/>
-        </w:rPr>
-        <w:t>np.argmin</w:t>
-      </w:r>
-      <w:proofErr w:type="spellEnd"/>
-      <w:r>
-        <w:rPr>
-          <w:rFonts w:ascii="Verdana" w:hAnsi="Verdana"/>
-          <w:color w:val="000000"/>
-          <w:sz w:val="19"/>
-          <w:szCs w:val="19"/>
-          <w:shd w:val="clear" w:color="auto" w:fill="E7EAEF"/>
-        </w:rPr>
-        <w:t>(</w:t>
-      </w:r>
-      <w:proofErr w:type="spellStart"/>
-      <w:r>
-        <w:rPr>
-          <w:rFonts w:ascii="Verdana" w:hAnsi="Verdana"/>
-          <w:color w:val="000000"/>
-          <w:sz w:val="19"/>
-          <w:szCs w:val="19"/>
-          <w:shd w:val="clear" w:color="auto" w:fill="E7EAEF"/>
-        </w:rPr>
-        <w:t>xp</w:t>
-      </w:r>
-      <w:proofErr w:type="spellEnd"/>
-      <w:r>
-        <w:rPr>
-          <w:rFonts w:ascii="Verdana" w:hAnsi="Verdana"/>
-          <w:color w:val="000000"/>
-          <w:sz w:val="19"/>
-          <w:szCs w:val="19"/>
-          <w:shd w:val="clear" w:color="auto" w:fill="E7EAEF"/>
-        </w:rPr>
-        <w:t xml:space="preserve">)/2), where apparently </w:t>
-      </w:r>
-      <w:proofErr w:type="spellStart"/>
-      <w:r>
-        <w:rPr>
-          <w:rFonts w:ascii="Verdana" w:hAnsi="Verdana"/>
-          <w:color w:val="000000"/>
-          <w:sz w:val="19"/>
-          <w:szCs w:val="19"/>
-          <w:shd w:val="clear" w:color="auto" w:fill="E7EAEF"/>
-        </w:rPr>
-        <w:t>xp</w:t>
-      </w:r>
-      <w:proofErr w:type="spellEnd"/>
-      <w:r>
-        <w:rPr>
-          <w:rFonts w:ascii="Verdana" w:hAnsi="Verdana"/>
-          <w:color w:val="000000"/>
-          <w:sz w:val="19"/>
-          <w:szCs w:val="19"/>
-          <w:shd w:val="clear" w:color="auto" w:fill="E7EAEF"/>
-        </w:rPr>
-        <w:t xml:space="preserve"> is an empty sequence, with the following complete error trace:&lt;snip&gt;</w:t>
-      </w:r>
-      <w:r>
-        <w:rPr>
-          <w:rFonts w:ascii="Verdana" w:hAnsi="Verdana"/>
-          <w:color w:val="000000"/>
-          <w:sz w:val="19"/>
-          <w:szCs w:val="19"/>
-        </w:rPr>
-        <w:br/>
-      </w:r>
-      <w:r>
-        <w:rPr>
-          <w:rFonts w:ascii="Verdana" w:hAnsi="Verdana"/>
-          <w:color w:val="000000"/>
-          <w:sz w:val="19"/>
-          <w:szCs w:val="19"/>
-          <w:shd w:val="clear" w:color="auto" w:fill="E7EAEF"/>
-        </w:rPr>
-        <w:t xml:space="preserve">Any chance you can test for </w:t>
-      </w:r>
-      <w:proofErr w:type="spellStart"/>
-      <w:r>
-        <w:rPr>
-          <w:rFonts w:ascii="Verdana" w:hAnsi="Verdana"/>
-          <w:color w:val="000000"/>
-          <w:sz w:val="19"/>
-          <w:szCs w:val="19"/>
-          <w:shd w:val="clear" w:color="auto" w:fill="E7EAEF"/>
-        </w:rPr>
-        <w:t>xp</w:t>
-      </w:r>
-      <w:proofErr w:type="spellEnd"/>
-      <w:r>
-        <w:rPr>
-          <w:rFonts w:ascii="Verdana" w:hAnsi="Verdana"/>
-          <w:color w:val="000000"/>
-          <w:sz w:val="19"/>
-          <w:szCs w:val="19"/>
-          <w:shd w:val="clear" w:color="auto" w:fill="E7EAEF"/>
-        </w:rPr>
-        <w:t xml:space="preserve"> prior to the </w:t>
-      </w:r>
-      <w:proofErr w:type="spellStart"/>
-      <w:r>
-        <w:rPr>
-          <w:rFonts w:ascii="Verdana" w:hAnsi="Verdana"/>
-          <w:color w:val="000000"/>
-          <w:sz w:val="19"/>
-          <w:szCs w:val="19"/>
-          <w:shd w:val="clear" w:color="auto" w:fill="E7EAEF"/>
-        </w:rPr>
-        <w:t>argmin</w:t>
-      </w:r>
-      <w:proofErr w:type="spellEnd"/>
-      <w:r>
-        <w:rPr>
-          <w:rFonts w:ascii="Verdana" w:hAnsi="Verdana"/>
-          <w:color w:val="000000"/>
-          <w:sz w:val="19"/>
-          <w:szCs w:val="19"/>
-          <w:shd w:val="clear" w:color="auto" w:fill="E7EAEF"/>
-        </w:rPr>
-        <w:t>(); or at least catch the exception more gracefully?</w:t>
+        <w:t>Any chance you can test for xp prior to the argmin(); or at least catch the exception more gracefully?</w:t>
       </w:r>
     </w:p>
     <w:p/>
     <w:p>
       <w:r>
-        <w:t xml:space="preserve">Still unsuccessful with creating sparse asset data for the Gaziantep, TR. Ideally, we can create inventory for the top 3 cities: </w:t>
-      </w:r>
-      <w:proofErr w:type="spellStart"/>
-      <w:r>
-        <w:t>Hatay</w:t>
-      </w:r>
-      <w:proofErr w:type="spellEnd"/>
-      <w:r>
-        <w:t>, xxx, and Gaziantep.</w:t>
+        <w:t>Still unsuccessful with creating sparse asset data for the Gaziantep, TR. Ideally, we can create inventory for the top 3 cities: Hatay, xxx, and Gaziantep.</w:t>
       </w:r>
     </w:p>
     <w:p/>
     <w:p>
       <w:r>
-        <w:t xml:space="preserve">Filed another bug against BRAILS. This one is a little different. Seems like Google </w:t>
-      </w:r>
-      <w:proofErr w:type="spellStart"/>
-      <w:r>
-        <w:t>StreetView</w:t>
-      </w:r>
-      <w:proofErr w:type="spellEnd"/>
-      <w:r>
-        <w:t xml:space="preserve"> is not returning a requested building’s façade image. We suggest handling this exception by skipping the problem building rather than completely crashing…</w:t>
+        <w:t>Filed another bug against BRAILS. This one is a little different. Seems like Google StreetView is not returning a requested building’s façade image. We suggest handling this exception by skipping the problem building rather than completely crashing…</w:t>
       </w:r>
     </w:p>
     <w:p/>
@@ -2408,6 +2108,292 @@
       </w:r>
     </w:p>
     <w:p/>
+    <w:p>
+      <w:r>
+        <w:lastRenderedPageBreak/>
+        <w:t>Created a buildings.csv file of ~1.4m buildings in the affected 11 SE provinces (from the WB report) of Turkey.  Zipped those in and checked into the github repository data\inv\ folder. The building footprints were simplified to centroids, but forcing for a centroid to be fully contained within the building.</w:t>
+      </w:r>
+    </w:p>
+    <w:p/>
+    <w:p>
+      <w:r>
+        <w:rPr>
+          <w:noProof/>
+        </w:rPr>
+        <w:drawing>
+          <wp:inline distT="0" distB="0" distL="0" distR="0" wp14:anchorId="164FC353" wp14:editId="5500F354">
+            <wp:extent cx="5943600" cy="3528695"/>
+            <wp:effectExtent l="0" t="0" r="0" b="0"/>
+            <wp:docPr id="1" name="Picture 1" descr="Graphical user interface, diagram&#10;&#10;Description automatically generated"/>
+            <wp:cNvGraphicFramePr>
+              <a:graphicFrameLocks xmlns:a="http://schemas.openxmlformats.org/drawingml/2006/main" noChangeAspect="1"/>
+            </wp:cNvGraphicFramePr>
+            <a:graphic xmlns:a="http://schemas.openxmlformats.org/drawingml/2006/main">
+              <a:graphicData uri="http://schemas.openxmlformats.org/drawingml/2006/picture">
+                <pic:pic xmlns:pic="http://schemas.openxmlformats.org/drawingml/2006/picture">
+                  <pic:nvPicPr>
+                    <pic:cNvPr id="1" name="Picture 1" descr="Graphical user interface, diagram&#10;&#10;Description automatically generated"/>
+                    <pic:cNvPicPr/>
+                  </pic:nvPicPr>
+                  <pic:blipFill>
+                    <a:blip r:embed="rId11"/>
+                    <a:stretch>
+                      <a:fillRect/>
+                    </a:stretch>
+                  </pic:blipFill>
+                  <pic:spPr>
+                    <a:xfrm>
+                      <a:off x="0" y="0"/>
+                      <a:ext cx="5943600" cy="3528695"/>
+                    </a:xfrm>
+                    <a:prstGeom prst="rect">
+                      <a:avLst/>
+                    </a:prstGeom>
+                  </pic:spPr>
+                </pic:pic>
+              </a:graphicData>
+            </a:graphic>
+          </wp:inline>
+        </w:drawing>
+      </w:r>
+      <w:r>
+        <w:t xml:space="preserve"> </w:t>
+      </w:r>
+    </w:p>
+    <w:p/>
+    <w:p>
+      <w:r>
+        <w:t>Notice: the large L-shaped building true centroid (green dot in the lower right hand corner) is falling outside the structure, on top of a different structure. Used a method to enforce building centroid to always fall within the structrure (blue snowflake in the center).</w:t>
+      </w:r>
+      <w:r>
+        <w:t xml:space="preserve"> The buildings.csv zipped in buildings.zip is checked in the github repository under \data\inv\ folder.</w:t>
+      </w:r>
+    </w:p>
+    <w:p/>
+    <w:p>
+      <w:r>
+        <w:t xml:space="preserve">Original source: </w:t>
+      </w:r>
+      <w:hyperlink r:id="rId12" w:history="1">
+        <w:r>
+          <w:rPr>
+            <w:rStyle w:val="Hyperlink"/>
+          </w:rPr>
+          <w:t>https://data.humdata.org/dataset/cod-ab-tur</w:t>
+        </w:r>
+      </w:hyperlink>
+      <w:r>
+        <w:t xml:space="preserve"> </w:t>
+      </w:r>
+    </w:p>
+    <w:p/>
+    <w:p/>
+    <w:p>
+      <w:r>
+        <w:t>As we decided to use only the 11 affected provinces, I clipped the adm1 (provinces), and adm2 (districts) to the same shape of 11. Interestingly enough the adm3 that we got almost perfectly matches that shape, so no edits there. Here’s a composite thematic map:</w:t>
+      </w:r>
+    </w:p>
+    <w:p/>
+    <w:p>
+      <w:r>
+        <w:lastRenderedPageBreak/>
+        <w:drawing>
+          <wp:inline distT="0" distB="0" distL="0" distR="0" wp14:anchorId="34FDDC80" wp14:editId="00210573">
+            <wp:extent cx="5943600" cy="3491865"/>
+            <wp:effectExtent l="0" t="0" r="0" b="0"/>
+            <wp:docPr id="3" name="Picture 3" descr="Map&#10;&#10;Description automatically generated"/>
+            <wp:cNvGraphicFramePr>
+              <a:graphicFrameLocks xmlns:a="http://schemas.openxmlformats.org/drawingml/2006/main" noChangeAspect="1"/>
+            </wp:cNvGraphicFramePr>
+            <a:graphic xmlns:a="http://schemas.openxmlformats.org/drawingml/2006/main">
+              <a:graphicData uri="http://schemas.openxmlformats.org/drawingml/2006/picture">
+                <pic:pic xmlns:pic="http://schemas.openxmlformats.org/drawingml/2006/picture">
+                  <pic:nvPicPr>
+                    <pic:cNvPr id="3" name="Picture 3" descr="Map&#10;&#10;Description automatically generated"/>
+                    <pic:cNvPicPr/>
+                  </pic:nvPicPr>
+                  <pic:blipFill>
+                    <a:blip r:embed="rId13"/>
+                    <a:stretch>
+                      <a:fillRect/>
+                    </a:stretch>
+                  </pic:blipFill>
+                  <pic:spPr>
+                    <a:xfrm>
+                      <a:off x="0" y="0"/>
+                      <a:ext cx="5943600" cy="3491865"/>
+                    </a:xfrm>
+                    <a:prstGeom prst="rect">
+                      <a:avLst/>
+                    </a:prstGeom>
+                  </pic:spPr>
+                </pic:pic>
+              </a:graphicData>
+            </a:graphic>
+          </wp:inline>
+        </w:drawing>
+      </w:r>
+    </w:p>
+    <w:p/>
+    <w:p>
+      <w:r>
+        <w:t xml:space="preserve">Original data: </w:t>
+      </w:r>
+      <w:hyperlink r:id="rId14" w:history="1">
+        <w:r>
+          <w:rPr>
+            <w:rStyle w:val="Hyperlink"/>
+          </w:rPr>
+          <w:t>https://data.humdata.org/dataset/hotosm_tur_buildings</w:t>
+        </w:r>
+      </w:hyperlink>
+      <w:r>
+        <w:t xml:space="preserve"> </w:t>
+      </w:r>
+    </w:p>
+    <w:p/>
+    <w:p>
+      <w:r>
+        <w:t>“</w:t>
+      </w:r>
+      <w:r>
+        <w:t xml:space="preserve">In Türkiye, which is the focus of this report, these earthquakes have resulted in widespread damage across 11 provinces, where around 14.01 million (16.5 percent) of Türkiye’s population live, including </w:t>
+      </w:r>
+      <w:r>
+        <w:rPr>
+          <w:b/>
+          <w:bCs/>
+        </w:rPr>
+        <w:t>Adana, Adıyaman, Diyarbakır, Elazığ, Gaziantep, Hatay, Kahramanmaraş, Kilis, Malatya, Osmaniye and Şanlıurfa</w:t>
+      </w:r>
+      <w:r>
+        <w:t>. As of February 19, 2023, more than 41,020 fatalities have been reported, 108,068 people injured, and more than 1,200,000 people displaced.</w:t>
+      </w:r>
+      <w:r>
+        <w:t>”</w:t>
+      </w:r>
+    </w:p>
+    <w:p/>
+    <w:p>
+      <w:r>
+        <w:t xml:space="preserve">World Bank report: </w:t>
+      </w:r>
+      <w:hyperlink r:id="rId15" w:history="1">
+        <w:r>
+          <w:rPr>
+            <w:rStyle w:val="Hyperlink"/>
+          </w:rPr>
+          <w:t>https://documents1.worldbank.org/curated/en/099022723021250141/pdf/P1788430aeb62f08009b2302bd4074030fb.pdf</w:t>
+        </w:r>
+      </w:hyperlink>
+      <w:r>
+        <w:t xml:space="preserve"> </w:t>
+      </w:r>
+    </w:p>
+    <w:p/>
+    <w:p>
+      <w:r>
+        <w:t>Reviewing the dataset of destroyed buildings. Fairly small, 3-4k as of now, but potentially a lot bigger, hopefully, we can improve on this:</w:t>
+      </w:r>
+    </w:p>
+    <w:p/>
+    <w:p>
+      <w:r>
+        <w:lastRenderedPageBreak/>
+        <w:drawing>
+          <wp:inline distT="0" distB="0" distL="0" distR="0" wp14:anchorId="78B23C19" wp14:editId="3B375DD8">
+            <wp:extent cx="5943600" cy="3491865"/>
+            <wp:effectExtent l="0" t="0" r="0" b="0"/>
+            <wp:docPr id="4" name="Picture 4" descr="Map&#10;&#10;Description automatically generated"/>
+            <wp:cNvGraphicFramePr>
+              <a:graphicFrameLocks xmlns:a="http://schemas.openxmlformats.org/drawingml/2006/main" noChangeAspect="1"/>
+            </wp:cNvGraphicFramePr>
+            <a:graphic xmlns:a="http://schemas.openxmlformats.org/drawingml/2006/main">
+              <a:graphicData uri="http://schemas.openxmlformats.org/drawingml/2006/picture">
+                <pic:pic xmlns:pic="http://schemas.openxmlformats.org/drawingml/2006/picture">
+                  <pic:nvPicPr>
+                    <pic:cNvPr id="4" name="Picture 4" descr="Map&#10;&#10;Description automatically generated"/>
+                    <pic:cNvPicPr/>
+                  </pic:nvPicPr>
+                  <pic:blipFill>
+                    <a:blip r:embed="rId16"/>
+                    <a:stretch>
+                      <a:fillRect/>
+                    </a:stretch>
+                  </pic:blipFill>
+                  <pic:spPr>
+                    <a:xfrm>
+                      <a:off x="0" y="0"/>
+                      <a:ext cx="5943600" cy="3491865"/>
+                    </a:xfrm>
+                    <a:prstGeom prst="rect">
+                      <a:avLst/>
+                    </a:prstGeom>
+                  </pic:spPr>
+                </pic:pic>
+              </a:graphicData>
+            </a:graphic>
+          </wp:inline>
+        </w:drawing>
+      </w:r>
+    </w:p>
+    <w:p/>
+    <w:p>
+      <w:r>
+        <w:drawing>
+          <wp:inline distT="0" distB="0" distL="0" distR="0" wp14:anchorId="6C81259D" wp14:editId="3D0B2EAF">
+            <wp:extent cx="5943600" cy="3491865"/>
+            <wp:effectExtent l="0" t="0" r="0" b="0"/>
+            <wp:docPr id="6" name="Picture 6" descr="Map&#10;&#10;Description automatically generated"/>
+            <wp:cNvGraphicFramePr>
+              <a:graphicFrameLocks xmlns:a="http://schemas.openxmlformats.org/drawingml/2006/main" noChangeAspect="1"/>
+            </wp:cNvGraphicFramePr>
+            <a:graphic xmlns:a="http://schemas.openxmlformats.org/drawingml/2006/main">
+              <a:graphicData uri="http://schemas.openxmlformats.org/drawingml/2006/picture">
+                <pic:pic xmlns:pic="http://schemas.openxmlformats.org/drawingml/2006/picture">
+                  <pic:nvPicPr>
+                    <pic:cNvPr id="6" name="Picture 6" descr="Map&#10;&#10;Description automatically generated"/>
+                    <pic:cNvPicPr/>
+                  </pic:nvPicPr>
+                  <pic:blipFill>
+                    <a:blip r:embed="rId17"/>
+                    <a:stretch>
+                      <a:fillRect/>
+                    </a:stretch>
+                  </pic:blipFill>
+                  <pic:spPr>
+                    <a:xfrm>
+                      <a:off x="0" y="0"/>
+                      <a:ext cx="5943600" cy="3491865"/>
+                    </a:xfrm>
+                    <a:prstGeom prst="rect">
+                      <a:avLst/>
+                    </a:prstGeom>
+                  </pic:spPr>
+                </pic:pic>
+              </a:graphicData>
+            </a:graphic>
+          </wp:inline>
+        </w:drawing>
+      </w:r>
+    </w:p>
+    <w:p/>
+    <w:p>
+      <w:r>
+        <w:t xml:space="preserve">Original data: </w:t>
+      </w:r>
+      <w:hyperlink r:id="rId18" w:history="1">
+        <w:r>
+          <w:rPr>
+            <w:rStyle w:val="Hyperlink"/>
+          </w:rPr>
+          <w:t>https://data.humdata.org/dataset/hotosm_tur_destroyed_buildings</w:t>
+        </w:r>
+      </w:hyperlink>
+      <w:r>
+        <w:t xml:space="preserve"> </w:t>
+      </w:r>
+    </w:p>
     <w:sectPr>
       <w:pgSz w:w="12240" w:h="15840"/>
       <w:pgMar w:top="1440" w:right="1440" w:bottom="1440" w:left="1440" w:header="720" w:footer="720" w:gutter="0"/>

</xml_diff>